<commit_message>
Completado de Secciones de los siguientes documentos:
-Plan de Pruebas.
-Arquitectura del Sistema.
-Plan de SQA.
-Propuesta de Desarrollo.

Actualización del Seguimiento de la Documentación.
</commit_message>
<xml_diff>
--- a/Inicio/Propuesta de Desarrollo V1.0.docx
+++ b/Inicio/Propuesta de Desarrollo V1.0.docx
@@ -211,24 +211,24 @@
             </w:p>
           </w:sdtContent>
         </w:sdt>
-        <w:sdt>
-          <w:sdtPr>
+        <w:p>
+          <w:pPr>
+            <w:pStyle w:val="Sinespaciado"/>
             <w:rPr>
               <w:rFonts w:asciiTheme="majorHAnsi" w:hAnsiTheme="majorHAnsi"/>
             </w:rPr>
-            <w:alias w:val="Autor"/>
-            <w:id w:val="14700094"/>
-            <w:dataBinding w:prefixMappings="xmlns:ns0='http://schemas.openxmlformats.org/package/2006/metadata/core-properties' xmlns:ns1='http://purl.org/dc/elements/1.1/'" w:xpath="/ns0:coreProperties[1]/ns1:creator[1]" w:storeItemID="{6C3C8BC8-F283-45AE-878A-BAB7291924A1}"/>
-            <w:text/>
-          </w:sdtPr>
-          <w:sdtContent>
-            <w:p>
-              <w:pPr>
-                <w:pStyle w:val="Sinespaciado"/>
-                <w:rPr>
-                  <w:rFonts w:asciiTheme="majorHAnsi" w:hAnsiTheme="majorHAnsi"/>
-                </w:rPr>
-              </w:pPr>
+          </w:pPr>
+          <w:sdt>
+            <w:sdtPr>
+              <w:rPr>
+                <w:rFonts w:asciiTheme="majorHAnsi" w:hAnsiTheme="majorHAnsi"/>
+              </w:rPr>
+              <w:alias w:val="Autor"/>
+              <w:id w:val="14700094"/>
+              <w:dataBinding w:prefixMappings="xmlns:ns0='http://schemas.openxmlformats.org/package/2006/metadata/core-properties' xmlns:ns1='http://purl.org/dc/elements/1.1/'" w:xpath="/ns0:coreProperties[1]/ns1:creator[1]" w:storeItemID="{6C3C8BC8-F283-45AE-878A-BAB7291924A1}"/>
+              <w:text/>
+            </w:sdtPr>
+            <w:sdtContent>
               <w:r>
                 <w:rPr>
                   <w:rFonts w:asciiTheme="majorHAnsi" w:hAnsiTheme="majorHAnsi"/>
@@ -241,14 +241,22 @@
                 </w:rPr>
                 <w:t xml:space="preserve"> – Francisco G. Estrada</w:t>
               </w:r>
-            </w:p>
-          </w:sdtContent>
-        </w:sdt>
-        <w:p/>
+            </w:sdtContent>
+          </w:sdt>
+        </w:p>
         <w:p>
           <w:pPr>
-            <w:pStyle w:val="PSI-Comentario"/>
+            <w:pStyle w:val="Sinespaciado"/>
+            <w:rPr>
+              <w:rFonts w:asciiTheme="majorHAnsi" w:hAnsiTheme="majorHAnsi"/>
+            </w:rPr>
           </w:pPr>
+          <w:r>
+            <w:rPr>
+              <w:rFonts w:asciiTheme="majorHAnsi" w:hAnsiTheme="majorHAnsi"/>
+            </w:rPr>
+            <w:t>Revisado por: Nicol</w:t>
+          </w:r>
           <w:r>
             <w:rPr>
               <w:noProof/>
@@ -281,7 +289,7 @@
                         <a:blip r:embed="rId9" cstate="print">
                           <a:extLst>
                             <a:ext uri="{28A0092B-C50C-407E-A947-70E740481C1C}">
-                              <a14:useLocalDpi xmlns="" xmlns:wpc="http://schemas.microsoft.com/office/word/2010/wordprocessingCanvas" xmlns:cx="http://schemas.microsoft.com/office/drawing/2014/chartex" xmlns:cx1="http://schemas.microsoft.com/office/drawing/2015/9/8/chartex" xmlns:cx2="http://schemas.microsoft.com/office/drawing/2015/10/21/chartex" xmlns:cx3="http://schemas.microsoft.com/office/drawing/2016/5/9/chartex" xmlns:cx4="http://schemas.microsoft.com/office/drawing/2016/5/10/chartex" xmlns:cx5="http://schemas.microsoft.com/office/drawing/2016/5/11/chartex" xmlns:cx6="http://schemas.microsoft.com/office/drawing/2016/5/12/chartex" xmlns:cx7="http://schemas.microsoft.com/office/drawing/2016/5/13/chartex" xmlns:cx8="http://schemas.microsoft.com/office/drawing/2016/5/14/chartex" xmlns:mc="http://schemas.openxmlformats.org/markup-compatibility/2006" xmlns:aink="http://schemas.microsoft.com/office/drawing/2016/ink" xmlns:am3d="http://schemas.microsoft.com/office/drawing/2017/model3d" xmlns:o="urn:schemas-microsoft-com:office:office" xmlns:v="urn:schemas-microsoft-com:vml" xmlns:wp14="http://schemas.microsoft.com/office/word/2010/wordprocessingDrawing" xmlns:w10="urn:schemas-microsoft-com:office:word" xmlns:w="http://schemas.openxmlformats.org/wordprocessingml/2006/main" xmlns:w14="http://schemas.microsoft.com/office/word/2010/wordml" xmlns:w15="http://schemas.microsoft.com/office/word/2012/wordml" xmlns:w16cid="http://schemas.microsoft.com/office/word/2016/wordml/cid" xmlns:w16se="http://schemas.microsoft.com/office/word/2015/wordml/symex" xmlns:wpg="http://schemas.microsoft.com/office/word/2010/wordprocessingGroup" xmlns:wpi="http://schemas.microsoft.com/office/word/2010/wordprocessingInk" xmlns:wps="http://schemas.microsoft.com/office/word/2010/wordprocessingShape" xmlns:a14="http://schemas.microsoft.com/office/drawing/2010/main" val="0"/>
+                              <a14:useLocalDpi xmlns:a14="http://schemas.microsoft.com/office/drawing/2010/main" xmlns:wps="http://schemas.microsoft.com/office/word/2010/wordprocessingShape" xmlns:wpi="http://schemas.microsoft.com/office/word/2010/wordprocessingInk" xmlns:wpg="http://schemas.microsoft.com/office/word/2010/wordprocessingGroup" xmlns:w16se="http://schemas.microsoft.com/office/word/2015/wordml/symex" xmlns:w16cid="http://schemas.microsoft.com/office/word/2016/wordml/cid" xmlns:w15="http://schemas.microsoft.com/office/word/2012/wordml" xmlns:w14="http://schemas.microsoft.com/office/word/2010/wordml" xmlns:w="http://schemas.openxmlformats.org/wordprocessingml/2006/main" xmlns:w10="urn:schemas-microsoft-com:office:word" xmlns:wp14="http://schemas.microsoft.com/office/word/2010/wordprocessingDrawing" xmlns:v="urn:schemas-microsoft-com:vml" xmlns:o="urn:schemas-microsoft-com:office:office" xmlns:am3d="http://schemas.microsoft.com/office/drawing/2017/model3d" xmlns:aink="http://schemas.microsoft.com/office/drawing/2016/ink" xmlns:mc="http://schemas.openxmlformats.org/markup-compatibility/2006" xmlns:cx8="http://schemas.microsoft.com/office/drawing/2016/5/14/chartex" xmlns:cx7="http://schemas.microsoft.com/office/drawing/2016/5/13/chartex" xmlns:cx6="http://schemas.microsoft.com/office/drawing/2016/5/12/chartex" xmlns:cx5="http://schemas.microsoft.com/office/drawing/2016/5/11/chartex" xmlns:cx4="http://schemas.microsoft.com/office/drawing/2016/5/10/chartex" xmlns:cx3="http://schemas.microsoft.com/office/drawing/2016/5/9/chartex" xmlns:cx2="http://schemas.microsoft.com/office/drawing/2015/10/21/chartex" xmlns:cx1="http://schemas.microsoft.com/office/drawing/2015/9/8/chartex" xmlns:cx="http://schemas.microsoft.com/office/drawing/2014/chartex" xmlns:wpc="http://schemas.microsoft.com/office/word/2010/wordprocessingCanvas" xmlns="" val="0"/>
                             </a:ext>
                           </a:extLst>
                         </a:blip>
@@ -374,6 +382,12 @@
             </w:drawing>
           </w:r>
           <w:r>
+            <w:rPr>
+              <w:rFonts w:asciiTheme="majorHAnsi" w:hAnsiTheme="majorHAnsi"/>
+            </w:rPr>
+            <w:t>ás Sartini</w:t>
+          </w:r>
+          <w:r>
             <w:br w:type="page"/>
           </w:r>
         </w:p>
@@ -465,7 +479,7 @@
                     <a:blip r:embed="rId9" cstate="print">
                       <a:extLst>
                         <a:ext uri="{28A0092B-C50C-407E-A947-70E740481C1C}">
-                          <a14:useLocalDpi xmlns="" xmlns:wpc="http://schemas.microsoft.com/office/word/2010/wordprocessingCanvas" xmlns:cx="http://schemas.microsoft.com/office/drawing/2014/chartex" xmlns:cx1="http://schemas.microsoft.com/office/drawing/2015/9/8/chartex" xmlns:cx2="http://schemas.microsoft.com/office/drawing/2015/10/21/chartex" xmlns:cx3="http://schemas.microsoft.com/office/drawing/2016/5/9/chartex" xmlns:cx4="http://schemas.microsoft.com/office/drawing/2016/5/10/chartex" xmlns:cx5="http://schemas.microsoft.com/office/drawing/2016/5/11/chartex" xmlns:cx6="http://schemas.microsoft.com/office/drawing/2016/5/12/chartex" xmlns:cx7="http://schemas.microsoft.com/office/drawing/2016/5/13/chartex" xmlns:cx8="http://schemas.microsoft.com/office/drawing/2016/5/14/chartex" xmlns:mc="http://schemas.openxmlformats.org/markup-compatibility/2006" xmlns:aink="http://schemas.microsoft.com/office/drawing/2016/ink" xmlns:am3d="http://schemas.microsoft.com/office/drawing/2017/model3d" xmlns:o="urn:schemas-microsoft-com:office:office" xmlns:v="urn:schemas-microsoft-com:vml" xmlns:wp14="http://schemas.microsoft.com/office/word/2010/wordprocessingDrawing" xmlns:w10="urn:schemas-microsoft-com:office:word" xmlns:w="http://schemas.openxmlformats.org/wordprocessingml/2006/main" xmlns:w14="http://schemas.microsoft.com/office/word/2010/wordml" xmlns:w15="http://schemas.microsoft.com/office/word/2012/wordml" xmlns:w16cid="http://schemas.microsoft.com/office/word/2016/wordml/cid" xmlns:w16se="http://schemas.microsoft.com/office/word/2015/wordml/symex" xmlns:wpg="http://schemas.microsoft.com/office/word/2010/wordprocessingGroup" xmlns:wpi="http://schemas.microsoft.com/office/word/2010/wordprocessingInk" xmlns:wps="http://schemas.microsoft.com/office/word/2010/wordprocessingShape" xmlns:a14="http://schemas.microsoft.com/office/drawing/2010/main" val="0"/>
+                          <a14:useLocalDpi xmlns:a14="http://schemas.microsoft.com/office/drawing/2010/main" xmlns:wps="http://schemas.microsoft.com/office/word/2010/wordprocessingShape" xmlns:wpi="http://schemas.microsoft.com/office/word/2010/wordprocessingInk" xmlns:wpg="http://schemas.microsoft.com/office/word/2010/wordprocessingGroup" xmlns:w16se="http://schemas.microsoft.com/office/word/2015/wordml/symex" xmlns:w16cid="http://schemas.microsoft.com/office/word/2016/wordml/cid" xmlns:w15="http://schemas.microsoft.com/office/word/2012/wordml" xmlns:w14="http://schemas.microsoft.com/office/word/2010/wordml" xmlns:w="http://schemas.openxmlformats.org/wordprocessingml/2006/main" xmlns:w10="urn:schemas-microsoft-com:office:word" xmlns:wp14="http://schemas.microsoft.com/office/word/2010/wordprocessingDrawing" xmlns:v="urn:schemas-microsoft-com:vml" xmlns:o="urn:schemas-microsoft-com:office:office" xmlns:am3d="http://schemas.microsoft.com/office/drawing/2017/model3d" xmlns:aink="http://schemas.microsoft.com/office/drawing/2016/ink" xmlns:mc="http://schemas.openxmlformats.org/markup-compatibility/2006" xmlns:cx8="http://schemas.microsoft.com/office/drawing/2016/5/14/chartex" xmlns:cx7="http://schemas.microsoft.com/office/drawing/2016/5/13/chartex" xmlns:cx6="http://schemas.microsoft.com/office/drawing/2016/5/12/chartex" xmlns:cx5="http://schemas.microsoft.com/office/drawing/2016/5/11/chartex" xmlns:cx4="http://schemas.microsoft.com/office/drawing/2016/5/10/chartex" xmlns:cx3="http://schemas.microsoft.com/office/drawing/2016/5/9/chartex" xmlns:cx2="http://schemas.microsoft.com/office/drawing/2015/10/21/chartex" xmlns:cx1="http://schemas.microsoft.com/office/drawing/2015/9/8/chartex" xmlns:cx="http://schemas.microsoft.com/office/drawing/2014/chartex" xmlns:wpc="http://schemas.microsoft.com/office/word/2010/wordprocessingCanvas" xmlns="" val="0"/>
                         </a:ext>
                       </a:extLst>
                     </a:blip>
@@ -557,7 +571,7 @@
           <w:r>
             <w:fldChar w:fldCharType="separate"/>
           </w:r>
-          <w:hyperlink w:anchor="_Toc524688859" w:history="1">
+          <w:hyperlink w:anchor="_Toc25570936" w:history="1">
             <w:r>
               <w:rPr>
                 <w:rStyle w:val="Hipervnculo"/>
@@ -584,7 +598,7 @@
                 <w:noProof/>
                 <w:webHidden/>
               </w:rPr>
-              <w:instrText xml:space="preserve"> PAGEREF _Toc524688859 \h </w:instrText>
+              <w:instrText xml:space="preserve"> PAGEREF _Toc25570936 \h </w:instrText>
             </w:r>
             <w:r>
               <w:rPr>
@@ -628,7 +642,7 @@
               <w:lang w:val="es-AR" w:eastAsia="es-AR"/>
             </w:rPr>
           </w:pPr>
-          <w:hyperlink w:anchor="_Toc524688860" w:history="1">
+          <w:hyperlink w:anchor="_Toc25570937" w:history="1">
             <w:r>
               <w:rPr>
                 <w:rStyle w:val="Hipervnculo"/>
@@ -655,7 +669,7 @@
                 <w:noProof/>
                 <w:webHidden/>
               </w:rPr>
-              <w:instrText xml:space="preserve"> PAGEREF _Toc524688860 \h </w:instrText>
+              <w:instrText xml:space="preserve"> PAGEREF _Toc25570937 \h </w:instrText>
             </w:r>
             <w:r>
               <w:rPr>
@@ -699,7 +713,7 @@
               <w:lang w:val="es-AR" w:eastAsia="es-AR"/>
             </w:rPr>
           </w:pPr>
-          <w:hyperlink w:anchor="_Toc524688861" w:history="1">
+          <w:hyperlink w:anchor="_Toc25570938" w:history="1">
             <w:r>
               <w:rPr>
                 <w:rStyle w:val="Hipervnculo"/>
@@ -726,7 +740,7 @@
                 <w:noProof/>
                 <w:webHidden/>
               </w:rPr>
-              <w:instrText xml:space="preserve"> PAGEREF _Toc524688861 \h </w:instrText>
+              <w:instrText xml:space="preserve"> PAGEREF _Toc25570938 \h </w:instrText>
             </w:r>
             <w:r>
               <w:rPr>
@@ -770,7 +784,7 @@
               <w:lang w:val="es-AR" w:eastAsia="es-AR"/>
             </w:rPr>
           </w:pPr>
-          <w:hyperlink w:anchor="_Toc524688862" w:history="1">
+          <w:hyperlink w:anchor="_Toc25570939" w:history="1">
             <w:r>
               <w:rPr>
                 <w:rStyle w:val="Hipervnculo"/>
@@ -797,7 +811,7 @@
                 <w:noProof/>
                 <w:webHidden/>
               </w:rPr>
-              <w:instrText xml:space="preserve"> PAGEREF _Toc524688862 \h </w:instrText>
+              <w:instrText xml:space="preserve"> PAGEREF _Toc25570939 \h </w:instrText>
             </w:r>
             <w:r>
               <w:rPr>
@@ -841,7 +855,7 @@
               <w:lang w:val="es-AR" w:eastAsia="es-AR"/>
             </w:rPr>
           </w:pPr>
-          <w:hyperlink w:anchor="_Toc524688863" w:history="1">
+          <w:hyperlink w:anchor="_Toc25570940" w:history="1">
             <w:r>
               <w:rPr>
                 <w:rStyle w:val="Hipervnculo"/>
@@ -868,7 +882,7 @@
                 <w:noProof/>
                 <w:webHidden/>
               </w:rPr>
-              <w:instrText xml:space="preserve"> PAGEREF _Toc524688863 \h </w:instrText>
+              <w:instrText xml:space="preserve"> PAGEREF _Toc25570940 \h </w:instrText>
             </w:r>
             <w:r>
               <w:rPr>
@@ -912,7 +926,7 @@
               <w:lang w:val="es-AR" w:eastAsia="es-AR"/>
             </w:rPr>
           </w:pPr>
-          <w:hyperlink w:anchor="_Toc524688864" w:history="1">
+          <w:hyperlink w:anchor="_Toc25570941" w:history="1">
             <w:r>
               <w:rPr>
                 <w:rStyle w:val="Hipervnculo"/>
@@ -939,7 +953,7 @@
                 <w:noProof/>
                 <w:webHidden/>
               </w:rPr>
-              <w:instrText xml:space="preserve"> PAGEREF _Toc524688864 \h </w:instrText>
+              <w:instrText xml:space="preserve"> PAGEREF _Toc25570941 \h </w:instrText>
             </w:r>
             <w:r>
               <w:rPr>
@@ -983,7 +997,7 @@
               <w:lang w:val="es-AR" w:eastAsia="es-AR"/>
             </w:rPr>
           </w:pPr>
-          <w:hyperlink w:anchor="_Toc524688865" w:history="1">
+          <w:hyperlink w:anchor="_Toc25570942" w:history="1">
             <w:r>
               <w:rPr>
                 <w:rStyle w:val="Hipervnculo"/>
@@ -1010,7 +1024,7 @@
                 <w:noProof/>
                 <w:webHidden/>
               </w:rPr>
-              <w:instrText xml:space="preserve"> PAGEREF _Toc524688865 \h </w:instrText>
+              <w:instrText xml:space="preserve"> PAGEREF _Toc25570942 \h </w:instrText>
             </w:r>
             <w:r>
               <w:rPr>
@@ -1054,7 +1068,7 @@
               <w:lang w:val="es-AR" w:eastAsia="es-AR"/>
             </w:rPr>
           </w:pPr>
-          <w:hyperlink w:anchor="_Toc524688866" w:history="1">
+          <w:hyperlink w:anchor="_Toc25570943" w:history="1">
             <w:r>
               <w:rPr>
                 <w:rStyle w:val="Hipervnculo"/>
@@ -1081,7 +1095,7 @@
                 <w:noProof/>
                 <w:webHidden/>
               </w:rPr>
-              <w:instrText xml:space="preserve"> PAGEREF _Toc524688866 \h </w:instrText>
+              <w:instrText xml:space="preserve"> PAGEREF _Toc25570943 \h </w:instrText>
             </w:r>
             <w:r>
               <w:rPr>
@@ -1125,7 +1139,7 @@
               <w:lang w:val="es-AR" w:eastAsia="es-AR"/>
             </w:rPr>
           </w:pPr>
-          <w:hyperlink w:anchor="_Toc524688867" w:history="1">
+          <w:hyperlink w:anchor="_Toc25570944" w:history="1">
             <w:r>
               <w:rPr>
                 <w:rStyle w:val="Hipervnculo"/>
@@ -1152,7 +1166,7 @@
                 <w:noProof/>
                 <w:webHidden/>
               </w:rPr>
-              <w:instrText xml:space="preserve"> PAGEREF _Toc524688867 \h </w:instrText>
+              <w:instrText xml:space="preserve"> PAGEREF _Toc25570944 \h </w:instrText>
             </w:r>
             <w:r>
               <w:rPr>
@@ -1196,7 +1210,7 @@
               <w:lang w:val="es-AR" w:eastAsia="es-AR"/>
             </w:rPr>
           </w:pPr>
-          <w:hyperlink w:anchor="_Toc524688868" w:history="1">
+          <w:hyperlink w:anchor="_Toc25570945" w:history="1">
             <w:r>
               <w:rPr>
                 <w:rStyle w:val="Hipervnculo"/>
@@ -1223,7 +1237,7 @@
                 <w:noProof/>
                 <w:webHidden/>
               </w:rPr>
-              <w:instrText xml:space="preserve"> PAGEREF _Toc524688868 \h </w:instrText>
+              <w:instrText xml:space="preserve"> PAGEREF _Toc25570945 \h </w:instrText>
             </w:r>
             <w:r>
               <w:rPr>
@@ -1267,7 +1281,7 @@
               <w:lang w:val="es-AR" w:eastAsia="es-AR"/>
             </w:rPr>
           </w:pPr>
-          <w:hyperlink w:anchor="_Toc524688869" w:history="1">
+          <w:hyperlink w:anchor="_Toc25570946" w:history="1">
             <w:r>
               <w:rPr>
                 <w:rStyle w:val="Hipervnculo"/>
@@ -1294,7 +1308,7 @@
                 <w:noProof/>
                 <w:webHidden/>
               </w:rPr>
-              <w:instrText xml:space="preserve"> PAGEREF _Toc524688869 \h </w:instrText>
+              <w:instrText xml:space="preserve"> PAGEREF _Toc25570946 \h </w:instrText>
             </w:r>
             <w:r>
               <w:rPr>
@@ -1336,7 +1350,7 @@
               <w:lang w:val="es-AR" w:eastAsia="es-AR"/>
             </w:rPr>
           </w:pPr>
-          <w:hyperlink w:anchor="_Toc524688870" w:history="1">
+          <w:hyperlink w:anchor="_Toc25570947" w:history="1">
             <w:r>
               <w:rPr>
                 <w:rStyle w:val="Hipervnculo"/>
@@ -1363,7 +1377,7 @@
                 <w:noProof/>
                 <w:webHidden/>
               </w:rPr>
-              <w:instrText xml:space="preserve"> PAGEREF _Toc524688870 \h </w:instrText>
+              <w:instrText xml:space="preserve"> PAGEREF _Toc25570947 \h </w:instrText>
             </w:r>
             <w:r>
               <w:rPr>
@@ -1405,7 +1419,7 @@
               <w:lang w:val="es-AR" w:eastAsia="es-AR"/>
             </w:rPr>
           </w:pPr>
-          <w:hyperlink w:anchor="_Toc524688871" w:history="1">
+          <w:hyperlink w:anchor="_Toc25570948" w:history="1">
             <w:r>
               <w:rPr>
                 <w:rStyle w:val="Hipervnculo"/>
@@ -1432,7 +1446,7 @@
                 <w:noProof/>
                 <w:webHidden/>
               </w:rPr>
-              <w:instrText xml:space="preserve"> PAGEREF _Toc524688871 \h </w:instrText>
+              <w:instrText xml:space="preserve"> PAGEREF _Toc25570948 \h </w:instrText>
             </w:r>
             <w:r>
               <w:rPr>
@@ -1474,7 +1488,7 @@
               <w:lang w:val="es-AR" w:eastAsia="es-AR"/>
             </w:rPr>
           </w:pPr>
-          <w:hyperlink w:anchor="_Toc524688872" w:history="1">
+          <w:hyperlink w:anchor="_Toc25570949" w:history="1">
             <w:r>
               <w:rPr>
                 <w:rStyle w:val="Hipervnculo"/>
@@ -1501,7 +1515,7 @@
                 <w:noProof/>
                 <w:webHidden/>
               </w:rPr>
-              <w:instrText xml:space="preserve"> PAGEREF _Toc524688872 \h </w:instrText>
+              <w:instrText xml:space="preserve"> PAGEREF _Toc25570949 \h </w:instrText>
             </w:r>
             <w:r>
               <w:rPr>
@@ -1543,7 +1557,7 @@
               <w:lang w:val="es-AR" w:eastAsia="es-AR"/>
             </w:rPr>
           </w:pPr>
-          <w:hyperlink w:anchor="_Toc524688873" w:history="1">
+          <w:hyperlink w:anchor="_Toc25570950" w:history="1">
             <w:r>
               <w:rPr>
                 <w:rStyle w:val="Hipervnculo"/>
@@ -1570,7 +1584,7 @@
                 <w:noProof/>
                 <w:webHidden/>
               </w:rPr>
-              <w:instrText xml:space="preserve"> PAGEREF _Toc524688873 \h </w:instrText>
+              <w:instrText xml:space="preserve"> PAGEREF _Toc25570950 \h </w:instrText>
             </w:r>
             <w:r>
               <w:rPr>
@@ -1614,13 +1628,13 @@
               <w:lang w:val="es-AR" w:eastAsia="es-AR"/>
             </w:rPr>
           </w:pPr>
-          <w:hyperlink w:anchor="_Toc524688874" w:history="1">
+          <w:hyperlink w:anchor="_Toc25570951" w:history="1">
             <w:r>
               <w:rPr>
                 <w:rStyle w:val="Hipervnculo"/>
                 <w:noProof/>
               </w:rPr>
-              <w:t>Propuesta Técnica</w:t>
+              <w:t>Planificación Estimada</w:t>
             </w:r>
             <w:r>
               <w:rPr>
@@ -1641,7 +1655,7 @@
                 <w:noProof/>
                 <w:webHidden/>
               </w:rPr>
-              <w:instrText xml:space="preserve"> PAGEREF _Toc524688874 \h </w:instrText>
+              <w:instrText xml:space="preserve"> PAGEREF _Toc25570951 \h </w:instrText>
             </w:r>
             <w:r>
               <w:rPr>
@@ -1662,75 +1676,6 @@
                 <w:webHidden/>
               </w:rPr>
               <w:t>9</w:t>
-            </w:r>
-            <w:r>
-              <w:rPr>
-                <w:noProof/>
-                <w:webHidden/>
-              </w:rPr>
-              <w:fldChar w:fldCharType="end"/>
-            </w:r>
-          </w:hyperlink>
-        </w:p>
-        <w:p>
-          <w:pPr>
-            <w:pStyle w:val="TDC3"/>
-            <w:rPr>
-              <w:rFonts w:eastAsiaTheme="minorEastAsia"/>
-              <w:noProof/>
-              <w:sz w:val="22"/>
-              <w:szCs w:val="22"/>
-              <w:lang w:val="es-AR" w:eastAsia="es-AR"/>
-            </w:rPr>
-          </w:pPr>
-          <w:hyperlink w:anchor="_Toc524688875" w:history="1">
-            <w:r>
-              <w:rPr>
-                <w:rStyle w:val="Hipervnculo"/>
-                <w:noProof/>
-              </w:rPr>
-              <w:t>Casos de uso</w:t>
-            </w:r>
-            <w:r>
-              <w:rPr>
-                <w:noProof/>
-                <w:webHidden/>
-              </w:rPr>
-              <w:tab/>
-            </w:r>
-            <w:r>
-              <w:rPr>
-                <w:noProof/>
-                <w:webHidden/>
-              </w:rPr>
-              <w:fldChar w:fldCharType="begin"/>
-            </w:r>
-            <w:r>
-              <w:rPr>
-                <w:noProof/>
-                <w:webHidden/>
-              </w:rPr>
-              <w:instrText xml:space="preserve"> PAGEREF _Toc524688875 \h </w:instrText>
-            </w:r>
-            <w:r>
-              <w:rPr>
-                <w:noProof/>
-                <w:webHidden/>
-              </w:rPr>
-            </w:r>
-            <w:r>
-              <w:rPr>
-                <w:noProof/>
-                <w:webHidden/>
-              </w:rPr>
-              <w:fldChar w:fldCharType="separate"/>
-            </w:r>
-            <w:r>
-              <w:rPr>
-                <w:noProof/>
-                <w:webHidden/>
-              </w:rPr>
-              <w:t>10</w:t>
             </w:r>
             <w:r>
               <w:rPr>
@@ -1754,13 +1699,13 @@
               <w:lang w:val="es-AR" w:eastAsia="es-AR"/>
             </w:rPr>
           </w:pPr>
-          <w:hyperlink w:anchor="_Toc524688876" w:history="1">
+          <w:hyperlink w:anchor="_Toc25570952" w:history="1">
             <w:r>
               <w:rPr>
                 <w:rStyle w:val="Hipervnculo"/>
                 <w:noProof/>
               </w:rPr>
-              <w:t>Planificación Estimada</w:t>
+              <w:t>Entrevistas</w:t>
             </w:r>
             <w:r>
               <w:rPr>
@@ -1781,7 +1726,7 @@
                 <w:noProof/>
                 <w:webHidden/>
               </w:rPr>
-              <w:instrText xml:space="preserve"> PAGEREF _Toc524688876 \h </w:instrText>
+              <w:instrText xml:space="preserve"> PAGEREF _Toc25570952 \h </w:instrText>
             </w:r>
             <w:r>
               <w:rPr>
@@ -1801,7 +1746,7 @@
                 <w:noProof/>
                 <w:webHidden/>
               </w:rPr>
-              <w:t>10</w:t>
+              <w:t>9</w:t>
             </w:r>
             <w:r>
               <w:rPr>
@@ -1825,13 +1770,13 @@
               <w:lang w:val="es-AR" w:eastAsia="es-AR"/>
             </w:rPr>
           </w:pPr>
-          <w:hyperlink w:anchor="_Toc524688877" w:history="1">
+          <w:hyperlink w:anchor="_Toc25570953" w:history="1">
             <w:r>
               <w:rPr>
                 <w:rStyle w:val="Hipervnculo"/>
                 <w:noProof/>
               </w:rPr>
-              <w:t>Entrevistas</w:t>
+              <w:t>Comentarios</w:t>
             </w:r>
             <w:r>
               <w:rPr>
@@ -1852,7 +1797,7 @@
                 <w:noProof/>
                 <w:webHidden/>
               </w:rPr>
-              <w:instrText xml:space="preserve"> PAGEREF _Toc524688877 \h </w:instrText>
+              <w:instrText xml:space="preserve"> PAGEREF _Toc25570953 \h </w:instrText>
             </w:r>
             <w:r>
               <w:rPr>
@@ -1872,78 +1817,7 @@
                 <w:noProof/>
                 <w:webHidden/>
               </w:rPr>
-              <w:t>10</w:t>
-            </w:r>
-            <w:r>
-              <w:rPr>
-                <w:noProof/>
-                <w:webHidden/>
-              </w:rPr>
-              <w:fldChar w:fldCharType="end"/>
-            </w:r>
-          </w:hyperlink>
-        </w:p>
-        <w:p>
-          <w:pPr>
-            <w:pStyle w:val="TDC2"/>
-            <w:rPr>
-              <w:rFonts w:eastAsiaTheme="minorEastAsia"/>
-              <w:i w:val="0"/>
-              <w:iCs w:val="0"/>
-              <w:noProof/>
-              <w:sz w:val="22"/>
-              <w:szCs w:val="22"/>
-              <w:lang w:val="es-AR" w:eastAsia="es-AR"/>
-            </w:rPr>
-          </w:pPr>
-          <w:hyperlink w:anchor="_Toc524688878" w:history="1">
-            <w:r>
-              <w:rPr>
-                <w:rStyle w:val="Hipervnculo"/>
-                <w:noProof/>
-              </w:rPr>
-              <w:t>Comentarios</w:t>
-            </w:r>
-            <w:r>
-              <w:rPr>
-                <w:noProof/>
-                <w:webHidden/>
-              </w:rPr>
-              <w:tab/>
-            </w:r>
-            <w:r>
-              <w:rPr>
-                <w:noProof/>
-                <w:webHidden/>
-              </w:rPr>
-              <w:fldChar w:fldCharType="begin"/>
-            </w:r>
-            <w:r>
-              <w:rPr>
-                <w:noProof/>
-                <w:webHidden/>
-              </w:rPr>
-              <w:instrText xml:space="preserve"> PAGEREF _Toc524688878 \h </w:instrText>
-            </w:r>
-            <w:r>
-              <w:rPr>
-                <w:noProof/>
-                <w:webHidden/>
-              </w:rPr>
-            </w:r>
-            <w:r>
-              <w:rPr>
-                <w:noProof/>
-                <w:webHidden/>
-              </w:rPr>
-              <w:fldChar w:fldCharType="separate"/>
-            </w:r>
-            <w:r>
-              <w:rPr>
-                <w:noProof/>
-                <w:webHidden/>
-              </w:rPr>
-              <w:t>10</w:t>
+              <w:t>9</w:t>
             </w:r>
             <w:r>
               <w:rPr>
@@ -2004,7 +1878,7 @@
       <w:bookmarkStart w:id="0" w:name="_Toc524312826"/>
       <w:bookmarkStart w:id="1" w:name="_Toc228187377"/>
       <w:bookmarkStart w:id="2" w:name="_Toc234690188"/>
-      <w:bookmarkStart w:id="3" w:name="_Toc524688859"/>
+      <w:bookmarkStart w:id="3" w:name="_Toc25570936"/>
       <w:r>
         <w:t>Introducción</w:t>
       </w:r>
@@ -2020,7 +1894,7 @@
       <w:bookmarkStart w:id="4" w:name="_Toc524312827"/>
       <w:bookmarkStart w:id="5" w:name="_Toc228187378"/>
       <w:bookmarkStart w:id="6" w:name="_Toc234690189"/>
-      <w:bookmarkStart w:id="7" w:name="_Toc524688860"/>
+      <w:bookmarkStart w:id="7" w:name="_Toc25570937"/>
       <w:r>
         <w:t>P</w:t>
       </w:r>
@@ -2071,7 +1945,7 @@
       <w:r>
         <w:br/>
       </w:r>
-      <w:bookmarkStart w:id="10" w:name="_Toc524688861"/>
+      <w:bookmarkStart w:id="10" w:name="_Toc25570938"/>
       <w:r>
         <w:t>Alcance</w:t>
       </w:r>
@@ -2186,7 +2060,7 @@
       <w:bookmarkStart w:id="11" w:name="_Toc104101745"/>
       <w:bookmarkStart w:id="12" w:name="_Toc227403719"/>
       <w:bookmarkStart w:id="13" w:name="_Toc234690191"/>
-      <w:bookmarkStart w:id="14" w:name="_Toc524688862"/>
+      <w:bookmarkStart w:id="14" w:name="_Toc25570939"/>
       <w:r>
         <w:t>Panorama General</w:t>
       </w:r>
@@ -2238,15 +2112,15 @@
       </w:pPr>
       <w:bookmarkStart w:id="15" w:name="_Toc228187381"/>
       <w:bookmarkStart w:id="16" w:name="_Toc234690192"/>
-      <w:bookmarkStart w:id="17" w:name="_Toc524688863"/>
-      <w:bookmarkStart w:id="18" w:name="_Toc200978415"/>
+      <w:bookmarkStart w:id="17" w:name="_Toc200978415"/>
+      <w:bookmarkStart w:id="18" w:name="_Toc25570940"/>
       <w:r>
         <w:lastRenderedPageBreak/>
         <w:t>Información General</w:t>
       </w:r>
       <w:bookmarkEnd w:id="15"/>
       <w:bookmarkEnd w:id="16"/>
-      <w:bookmarkEnd w:id="17"/>
+      <w:bookmarkEnd w:id="18"/>
     </w:p>
     <w:p>
       <w:pPr>
@@ -2254,7 +2128,7 @@
       </w:pPr>
       <w:bookmarkStart w:id="19" w:name="_Toc228187382"/>
       <w:bookmarkStart w:id="20" w:name="_Toc234690193"/>
-      <w:bookmarkStart w:id="21" w:name="_Toc524688864"/>
+      <w:bookmarkStart w:id="21" w:name="_Toc25570941"/>
       <w:r>
         <w:t>Grupo de desarrollo:</w:t>
       </w:r>
@@ -2273,7 +2147,21 @@
         <w:rPr>
           <w:lang w:val="es-MX"/>
         </w:rPr>
-        <w:t>El grupo de desarrollo VASPA Team se compone de tres integrantes</w:t>
+        <w:t xml:space="preserve">El grupo de desarrollo VASPA </w:t>
+      </w:r>
+      <w:proofErr w:type="spellStart"/>
+      <w:r>
+        <w:rPr>
+          <w:lang w:val="es-MX"/>
+        </w:rPr>
+        <w:t>Team</w:t>
+      </w:r>
+      <w:proofErr w:type="spellEnd"/>
+      <w:r>
+        <w:rPr>
+          <w:lang w:val="es-MX"/>
+        </w:rPr>
+        <w:t xml:space="preserve"> se compone de tres integrantes</w:t>
       </w:r>
       <w:r>
         <w:rPr>
@@ -2343,7 +2231,7 @@
       </w:pPr>
       <w:bookmarkStart w:id="22" w:name="_Toc228187383"/>
       <w:bookmarkStart w:id="23" w:name="_Toc234690194"/>
-      <w:bookmarkStart w:id="24" w:name="_Toc524688865"/>
+      <w:bookmarkStart w:id="24" w:name="_Toc25570942"/>
       <w:r>
         <w:t>Domicilio legal:</w:t>
       </w:r>
@@ -2356,7 +2244,15 @@
         <w:pStyle w:val="PSI-Normal"/>
       </w:pPr>
       <w:r>
-        <w:t>A continuación, se encuentran los datos de los integrantes de VASPA Team:</w:t>
+        <w:t xml:space="preserve">A continuación, se encuentran los datos de los integrantes de VASPA </w:t>
+      </w:r>
+      <w:proofErr w:type="spellStart"/>
+      <w:r>
+        <w:t>Team</w:t>
+      </w:r>
+      <w:proofErr w:type="spellEnd"/>
+      <w:r>
+        <w:t>:</w:t>
       </w:r>
     </w:p>
     <w:p>
@@ -2470,7 +2366,7 @@
       </w:pPr>
       <w:bookmarkStart w:id="25" w:name="_Toc228187385"/>
       <w:bookmarkStart w:id="26" w:name="_Toc234690195"/>
-      <w:bookmarkStart w:id="27" w:name="_Toc524688866"/>
+      <w:bookmarkStart w:id="27" w:name="_Toc25570943"/>
       <w:r>
         <w:t>Actividad Principal del Equipo de Trabajo:</w:t>
       </w:r>
@@ -2613,7 +2509,7 @@
       </w:pPr>
       <w:bookmarkStart w:id="28" w:name="_Toc228187386"/>
       <w:bookmarkStart w:id="29" w:name="_Toc234690196"/>
-      <w:bookmarkStart w:id="30" w:name="_Toc524688867"/>
+      <w:bookmarkStart w:id="30" w:name="_Toc25570944"/>
       <w:r>
         <w:lastRenderedPageBreak/>
         <w:t>Antecedentes Vinculados a la Temática</w:t>
@@ -2680,14 +2576,14 @@
       </w:pPr>
       <w:bookmarkStart w:id="31" w:name="_Toc234690197"/>
       <w:bookmarkStart w:id="32" w:name="_Ref524513591"/>
-      <w:bookmarkStart w:id="33" w:name="_Toc524688868"/>
-      <w:bookmarkStart w:id="34" w:name="_Toc228187387"/>
+      <w:bookmarkStart w:id="33" w:name="_Toc228187387"/>
+      <w:bookmarkStart w:id="34" w:name="_Toc25570945"/>
       <w:r>
         <w:t>Propuesta</w:t>
       </w:r>
       <w:bookmarkEnd w:id="31"/>
       <w:bookmarkEnd w:id="32"/>
-      <w:bookmarkEnd w:id="33"/>
+      <w:bookmarkEnd w:id="34"/>
       <w:r>
         <w:t xml:space="preserve"> </w:t>
       </w:r>
@@ -3419,129 +3315,94 @@
       <w:r>
         <w:br/>
       </w:r>
-      <w:bookmarkStart w:id="36" w:name="_Toc524688869"/>
+      <w:bookmarkStart w:id="36" w:name="_Toc25570946"/>
       <w:r>
         <w:t>Análisis Técnico</w:t>
       </w:r>
-      <w:bookmarkEnd w:id="18"/>
-      <w:bookmarkEnd w:id="34"/>
+      <w:bookmarkEnd w:id="17"/>
+      <w:bookmarkEnd w:id="33"/>
       <w:bookmarkEnd w:id="35"/>
       <w:bookmarkEnd w:id="36"/>
     </w:p>
     <w:p>
       <w:pPr>
-        <w:pStyle w:val="PSI-Comentario"/>
-      </w:pPr>
-      <w:r>
-        <w:t>[</w:t>
-      </w:r>
-      <w:r>
-        <w:t xml:space="preserve">En la sección de Análisis técnico el objetivo es dejar en claro </w:t>
-      </w:r>
-      <w:r>
-        <w:t>cuál</w:t>
+        <w:pStyle w:val="PSI-Normal"/>
+      </w:pPr>
+      <w:r>
+        <w:t>Actualmente los empleados administrativos</w:t>
+      </w:r>
+      <w:r>
+        <w:t xml:space="preserve"> de Secretaría Académica</w:t>
+      </w:r>
+      <w:r>
+        <w:t xml:space="preserve"> lleva</w:t>
+      </w:r>
+      <w:r>
+        <w:t>n</w:t>
+      </w:r>
+      <w:r>
+        <w:t xml:space="preserve"> a cabo diversas actividades, entre una de ellas está</w:t>
+      </w:r>
+      <w:r>
+        <w:t xml:space="preserve"> la gestión, control y seguimiento de los programas de asignaturas</w:t>
+      </w:r>
+      <w:r>
+        <w:t>. Para llevar a cabo esta tarea</w:t>
       </w:r>
       <w:r>
         <w:t xml:space="preserve"> </w:t>
       </w:r>
       <w:r>
-        <w:t xml:space="preserve">es el estado actual del contexto donde se desenvolverá el nuevo sistema, como así </w:t>
-      </w:r>
-      <w:r>
-        <w:t>también</w:t>
+        <w:t xml:space="preserve">usan </w:t>
+      </w:r>
+      <w:r>
+        <w:t>una planilla en Excel la cual tiene datos de interés acerca de l</w:t>
+      </w:r>
+      <w:r>
+        <w:t>o</w:t>
+      </w:r>
+      <w:r>
+        <w:t xml:space="preserve">s </w:t>
+      </w:r>
+      <w:r>
+        <w:t>programas de a</w:t>
+      </w:r>
+      <w:r>
+        <w:t>signaturas y (lo más importante para no</w:t>
+      </w:r>
+      <w:r>
+        <w:t>sotros) la vigencia de la misma. A partir de esta observan a qué</w:t>
+      </w:r>
+      <w:r>
+        <w:t xml:space="preserve"> docente deben solicitarle un nuevo programa o la actualización del mismo</w:t>
+      </w:r>
+      <w:r>
+        <w:t xml:space="preserve"> con solo la firma</w:t>
+      </w:r>
+      <w:r>
+        <w:t xml:space="preserve">. </w:t>
+      </w:r>
+    </w:p>
+    <w:p>
+      <w:pPr>
+        <w:pStyle w:val="PSI-Normal"/>
+      </w:pPr>
+      <w:r>
+        <w:t>E</w:t>
+      </w:r>
+      <w:r>
+        <w:t xml:space="preserve">n </w:t>
+      </w:r>
+      <w:r>
+        <w:t>el seguimiento de un programa durante el proceso de firma</w:t>
+      </w:r>
+      <w:r>
+        <w:t>s</w:t>
       </w:r>
       <w:r>
         <w:t>,</w:t>
       </w:r>
       <w:r>
-        <w:t xml:space="preserve"> </w:t>
-      </w:r>
-      <w:r>
-        <w:t>aclarar</w:t>
-      </w:r>
-      <w:r>
-        <w:t xml:space="preserve"> cuáles son los requisitos detectados]</w:t>
-      </w:r>
-    </w:p>
-    <w:p>
-      <w:pPr>
-        <w:pStyle w:val="PSI-Comentario"/>
-      </w:pPr>
-      <w:r>
-        <w:t>Actualmente los empleados administrativos</w:t>
-      </w:r>
-      <w:r>
-        <w:t xml:space="preserve"> de Secretaría Académica</w:t>
-      </w:r>
-      <w:r>
-        <w:t xml:space="preserve"> lleva</w:t>
-      </w:r>
-      <w:r>
-        <w:t>n</w:t>
-      </w:r>
-      <w:r>
-        <w:t xml:space="preserve"> a cabo diversas actividades, entre una de ellas está</w:t>
-      </w:r>
-      <w:r>
-        <w:t xml:space="preserve"> la gestión, control y seguimiento de los programas de asignaturas</w:t>
-      </w:r>
-      <w:r>
-        <w:t>. Para llevar a cabo esta tarea</w:t>
-      </w:r>
-      <w:r>
-        <w:t xml:space="preserve"> </w:t>
-      </w:r>
-      <w:r>
-        <w:t xml:space="preserve">usan </w:t>
-      </w:r>
-      <w:r>
-        <w:t>una planilla en Excel la cual tiene datos de interés acerca de l</w:t>
-      </w:r>
-      <w:r>
-        <w:t>o</w:t>
-      </w:r>
-      <w:r>
-        <w:t xml:space="preserve">s </w:t>
-      </w:r>
-      <w:r>
-        <w:t>programas de a</w:t>
-      </w:r>
-      <w:r>
-        <w:t>signaturas y (lo más importante para no</w:t>
-      </w:r>
-      <w:r>
-        <w:t>sotros) la vigencia de la misma. A partir de esta observan a qué</w:t>
-      </w:r>
-      <w:r>
-        <w:t xml:space="preserve"> docente deben solicitarle un nuevo programa o la actualización del mismo</w:t>
-      </w:r>
-      <w:r>
-        <w:t xml:space="preserve"> con solo la firma</w:t>
-      </w:r>
-      <w:r>
-        <w:t xml:space="preserve">. </w:t>
-      </w:r>
-    </w:p>
-    <w:p>
-      <w:pPr>
-        <w:pStyle w:val="PSI-Comentario"/>
-      </w:pPr>
-      <w:r>
-        <w:t>E</w:t>
-      </w:r>
-      <w:r>
-        <w:t xml:space="preserve">n </w:t>
-      </w:r>
-      <w:r>
-        <w:t>el seguimiento de un programa durante el proceso de firma</w:t>
-      </w:r>
-      <w:r>
-        <w:t>s</w:t>
-      </w:r>
-      <w:r>
-        <w:t>,</w:t>
-      </w:r>
-      <w:r>
         <w:t xml:space="preserve"> no se lleva ningún tipo de registro ni de forma manual ni con </w:t>
       </w:r>
       <w:r>
@@ -3559,7 +3420,7 @@
     </w:p>
     <w:p>
       <w:pPr>
-        <w:pStyle w:val="PSI-Comentario"/>
+        <w:pStyle w:val="PSI-Normal"/>
       </w:pPr>
       <w:r>
         <w:t xml:space="preserve">Entre los requisitos </w:t>
@@ -3579,10 +3440,10 @@
     </w:p>
     <w:p>
       <w:pPr>
-        <w:pStyle w:val="PSI-Comentario"/>
+        <w:pStyle w:val="PSI-Normal"/>
         <w:numPr>
           <w:ilvl w:val="0"/>
-          <w:numId w:val="16"/>
+          <w:numId w:val="17"/>
         </w:numPr>
       </w:pPr>
       <w:r>
@@ -3600,10 +3461,10 @@
     </w:p>
     <w:p>
       <w:pPr>
-        <w:pStyle w:val="PSI-Comentario"/>
+        <w:pStyle w:val="PSI-Normal"/>
         <w:numPr>
           <w:ilvl w:val="0"/>
-          <w:numId w:val="16"/>
+          <w:numId w:val="17"/>
         </w:numPr>
       </w:pPr>
       <w:r>
@@ -3612,10 +3473,10 @@
     </w:p>
     <w:p>
       <w:pPr>
-        <w:pStyle w:val="PSI-Comentario"/>
+        <w:pStyle w:val="PSI-Normal"/>
         <w:numPr>
           <w:ilvl w:val="0"/>
-          <w:numId w:val="16"/>
+          <w:numId w:val="17"/>
         </w:numPr>
       </w:pPr>
       <w:r>
@@ -3627,10 +3488,10 @@
     </w:p>
     <w:p>
       <w:pPr>
-        <w:pStyle w:val="PSI-Comentario"/>
+        <w:pStyle w:val="PSI-Normal"/>
         <w:numPr>
           <w:ilvl w:val="0"/>
-          <w:numId w:val="16"/>
+          <w:numId w:val="17"/>
         </w:numPr>
       </w:pPr>
       <w:r>
@@ -3639,23 +3500,22 @@
     </w:p>
     <w:p>
       <w:pPr>
-        <w:pStyle w:val="PSI-Comentario"/>
+        <w:pStyle w:val="PSI-Normal"/>
         <w:numPr>
           <w:ilvl w:val="0"/>
-          <w:numId w:val="16"/>
+          <w:numId w:val="17"/>
         </w:numPr>
       </w:pPr>
       <w:r>
-        <w:lastRenderedPageBreak/>
         <w:t>Carga de los contenidos del programa mediante formularios.</w:t>
       </w:r>
     </w:p>
     <w:p>
       <w:pPr>
-        <w:pStyle w:val="PSI-Comentario"/>
+        <w:pStyle w:val="PSI-Normal"/>
         <w:numPr>
           <w:ilvl w:val="0"/>
-          <w:numId w:val="16"/>
+          <w:numId w:val="17"/>
         </w:numPr>
       </w:pPr>
       <w:r>
@@ -3664,13 +3524,14 @@
     </w:p>
     <w:p>
       <w:pPr>
-        <w:pStyle w:val="PSI-Comentario"/>
+        <w:pStyle w:val="PSI-Normal"/>
         <w:numPr>
           <w:ilvl w:val="0"/>
-          <w:numId w:val="16"/>
+          <w:numId w:val="17"/>
         </w:numPr>
       </w:pPr>
       <w:r>
+        <w:lastRenderedPageBreak/>
         <w:t>Generación de documentos (.</w:t>
       </w:r>
       <w:proofErr w:type="spellStart"/>
@@ -3684,10 +3545,10 @@
     </w:p>
     <w:p>
       <w:pPr>
-        <w:pStyle w:val="PSI-Comentario"/>
+        <w:pStyle w:val="PSI-Normal"/>
         <w:numPr>
           <w:ilvl w:val="0"/>
-          <w:numId w:val="16"/>
+          <w:numId w:val="17"/>
         </w:numPr>
       </w:pPr>
       <w:r>
@@ -3696,10 +3557,10 @@
     </w:p>
     <w:p>
       <w:pPr>
-        <w:pStyle w:val="PSI-Comentario"/>
+        <w:pStyle w:val="PSI-Normal"/>
         <w:numPr>
           <w:ilvl w:val="0"/>
-          <w:numId w:val="16"/>
+          <w:numId w:val="17"/>
         </w:numPr>
       </w:pPr>
       <w:r>
@@ -3710,38 +3571,6 @@
       <w:pPr>
         <w:pStyle w:val="PSI-Comentario"/>
       </w:pPr>
-    </w:p>
-    <w:p>
-      <w:pPr>
-        <w:pStyle w:val="PSI-Comentario"/>
-        <w:rPr>
-          <w:color w:val="FF0000"/>
-        </w:rPr>
-      </w:pPr>
-      <w:r>
-        <w:rPr>
-          <w:color w:val="FF0000"/>
-        </w:rPr>
-        <w:t xml:space="preserve">//ACA PODRÍA IR QUE EL CONTEXTO ES LA OFICINA DE SECRETARIA ACADEMICA, DONDE SE LLEVAN A CABO VARIAS ACTIVIDADES, DONDE NO SE CUENTA CON HERRAMIENTAS INFORMATICAS </w:t>
-      </w:r>
-      <w:r>
-        <w:rPr>
-          <w:color w:val="FF0000"/>
-        </w:rPr>
-        <w:t>A EXCEPCION DE GDOC Y EXCEL</w:t>
-      </w:r>
-      <w:r>
-        <w:rPr>
-          <w:color w:val="FF0000"/>
-        </w:rPr>
-        <w:t>. CUATRO COMPUTADORAS QUE NO TRABAJAN DE FORMA CONECTADA. M</w:t>
-      </w:r>
-      <w:r>
-        <w:rPr>
-          <w:color w:val="FF0000"/>
-        </w:rPr>
-        <w:t xml:space="preserve">UCHO MANEJO DE PAPEL. </w:t>
-      </w:r>
     </w:p>
     <w:p>
       <w:pPr>
@@ -3749,7 +3578,7 @@
       </w:pPr>
       <w:bookmarkStart w:id="37" w:name="_Toc228187388"/>
       <w:bookmarkStart w:id="38" w:name="_Toc234690199"/>
-      <w:bookmarkStart w:id="39" w:name="_Toc524688870"/>
+      <w:bookmarkStart w:id="39" w:name="_Toc25570947"/>
       <w:r>
         <w:t>Definición de problema:</w:t>
       </w:r>
@@ -3818,7 +3647,7 @@
       <w:pPr>
         <w:pStyle w:val="PSI-Ttulo3"/>
       </w:pPr>
-      <w:bookmarkStart w:id="42" w:name="_Toc524688871"/>
+      <w:bookmarkStart w:id="42" w:name="_Toc25570948"/>
       <w:r>
         <w:t>Características actuales del sistema</w:t>
       </w:r>
@@ -3828,143 +3657,93 @@
     </w:p>
     <w:p>
       <w:pPr>
+        <w:pStyle w:val="PSI-Normal"/>
+      </w:pPr>
+      <w:r>
+        <w:t>E</w:t>
+      </w:r>
+      <w:r>
+        <w:t>n la organización del cliente no cuentan con un sistema informático que lo ayude a poder llevar a cabo sus actividades en cuanto a la administración y seguimiento de programas de asignaturas, se apoyan en una herramienta informática como Microsoft Excel en donde se tiene una planilla con toda la información necesaria acerca de los programas</w:t>
+      </w:r>
+      <w:r>
+        <w:t xml:space="preserve"> de las asignaturas</w:t>
+      </w:r>
+      <w:r>
+        <w:t>.</w:t>
+      </w:r>
+      <w:r>
+        <w:t xml:space="preserve"> En esta planilla solo observan la vigencia del programa de una determinada </w:t>
+      </w:r>
+      <w:r>
+        <w:t>asignatura</w:t>
+      </w:r>
+      <w:r>
+        <w:t xml:space="preserve"> en caso de estar desactualizada, observan quien es el docente responsable y se procede a notificarle vía mail que realice la correspondiente actualización del programa.</w:t>
+      </w:r>
+    </w:p>
+    <w:p>
+      <w:pPr>
+        <w:pStyle w:val="PSI-Normal"/>
+      </w:pPr>
+      <w:r>
+        <w:t xml:space="preserve">Además se puedo observar que </w:t>
+      </w:r>
+      <w:r>
+        <w:t xml:space="preserve">los administrativos </w:t>
+      </w:r>
+      <w:r>
+        <w:t>utilizan sistemas informáticos para poder llevar a cabo otras act</w:t>
+      </w:r>
+      <w:r>
+        <w:t>ividades,</w:t>
+      </w:r>
+      <w:r>
+        <w:t xml:space="preserve"> entre ellas se encuentra </w:t>
+      </w:r>
+      <w:proofErr w:type="spellStart"/>
+      <w:r>
+        <w:t>GEDoc</w:t>
+      </w:r>
+      <w:proofErr w:type="spellEnd"/>
+      <w:r>
+        <w:t xml:space="preserve"> (</w:t>
+      </w:r>
+      <w:r>
+        <w:t>sistema de Gestión Electrónica Documenta</w:t>
+      </w:r>
+      <w:r>
+        <w:t>l</w:t>
+      </w:r>
+      <w:r>
+        <w:t>)</w:t>
+      </w:r>
+      <w:r>
+        <w:t>,</w:t>
+      </w:r>
+      <w:r>
+        <w:t xml:space="preserve"> a través del cual pueden</w:t>
+      </w:r>
+      <w:r>
+        <w:t xml:space="preserve"> hacer un seguimiento de los Expedientes de la UARG</w:t>
+      </w:r>
+      <w:r>
+        <w:t>.</w:t>
+      </w:r>
+    </w:p>
+    <w:p>
+      <w:pPr>
         <w:pStyle w:val="PSI-Comentario"/>
-      </w:pPr>
-      <w:r>
-        <w:t>[</w:t>
-      </w:r>
-      <w:r>
-        <w:t>Esta sección está destinada a enumerar las características tanto funcionales como arquitectónicas, del sistema actual si lo hubiese]</w:t>
-      </w:r>
-    </w:p>
-    <w:p>
-      <w:pPr>
-        <w:pStyle w:val="PSI-Comentario"/>
-      </w:pPr>
-      <w:r>
-        <w:t>E</w:t>
-      </w:r>
-      <w:r>
-        <w:t>n la organización del cliente no cuentan con un sistema informático que lo ayude a poder llevar a cabo sus actividades en cuanto a la administración y seguimiento de programas de asignaturas, se apoyan en una herramienta informática como Microsoft Excel en donde se tiene una planilla con toda la información necesaria acerca de los programas</w:t>
-      </w:r>
-      <w:r>
-        <w:t xml:space="preserve"> de las asignaturas</w:t>
-      </w:r>
-      <w:r>
-        <w:t>.</w:t>
-      </w:r>
-      <w:r>
-        <w:t xml:space="preserve"> En esta planilla solo observan la vigencia del programa de una determinada </w:t>
-      </w:r>
-      <w:r>
-        <w:t>asignatura</w:t>
-      </w:r>
-      <w:r>
-        <w:t xml:space="preserve"> en caso de estar desactualizada, observan quien es el docente responsable y se procede a notificarle vía mail que realice la correspondiente actualización del programa.</w:t>
-      </w:r>
-    </w:p>
-    <w:p>
-      <w:pPr>
-        <w:pStyle w:val="PSI-Comentario"/>
-      </w:pPr>
-      <w:r>
-        <w:t xml:space="preserve">Además se puedo observar que </w:t>
-      </w:r>
-      <w:r>
-        <w:t xml:space="preserve">los administrativos </w:t>
-      </w:r>
-      <w:r>
-        <w:t>utilizan sistemas informáticos para poder llevar a cabo otras act</w:t>
-      </w:r>
-      <w:r>
-        <w:t>ividades,</w:t>
-      </w:r>
-      <w:r>
-        <w:t xml:space="preserve"> entre ellas se encuentra </w:t>
-      </w:r>
-      <w:proofErr w:type="spellStart"/>
-      <w:r>
-        <w:t>GEDoc</w:t>
-      </w:r>
-      <w:proofErr w:type="spellEnd"/>
-      <w:r>
-        <w:t xml:space="preserve"> (</w:t>
-      </w:r>
-      <w:r>
-        <w:t>sistema de Gestión Electrónica Documenta</w:t>
-      </w:r>
-      <w:r>
-        <w:t>l</w:t>
-      </w:r>
-      <w:r>
-        <w:t>)</w:t>
-      </w:r>
-      <w:r>
-        <w:t>,</w:t>
-      </w:r>
-      <w:r>
-        <w:t xml:space="preserve"> a través del cual pueden</w:t>
-      </w:r>
-      <w:r>
-        <w:t xml:space="preserve"> hacer un seguimiento de los Expedientes de la UARG</w:t>
-      </w:r>
-      <w:r>
-        <w:t>.</w:t>
-      </w:r>
-    </w:p>
-    <w:p>
-      <w:pPr>
-        <w:pStyle w:val="PSI-Comentario"/>
-      </w:pPr>
-      <w:r>
         <w:rPr>
           <w:color w:val="FF0000"/>
         </w:rPr>
-        <w:t>//No hay sistema. Excel y correos electrónicos …</w:t>
-      </w:r>
+      </w:pPr>
       <w:bookmarkStart w:id="43" w:name="_Toc234690201"/>
-      <w:r>
-        <w:rPr>
-          <w:color w:val="FF0000"/>
-        </w:rPr>
-        <w:t xml:space="preserve">//ACTUALMENTE NO UTILIZAN SISTEMAS, SOLO POSEEN PC CON WINDOWS, UNA CON LINUX PERO QUE NUNCA SE USA, SOLO EL PORQUE TIENE CONOCIMIENTOS (? Y NO SE TRABAJA EN RED. AHORA SOLO UNA CREO QUE </w:t>
-      </w:r>
-      <w:r>
-        <w:rPr>
-          <w:color w:val="FF0000"/>
-        </w:rPr>
-        <w:lastRenderedPageBreak/>
-        <w:t>SE COMUNICA, SINO ANTES ERA PASAR POR PENDRIVE TODOS LOS ARC</w:t>
-      </w:r>
-      <w:r>
-        <w:rPr>
-          <w:color w:val="FF0000"/>
-        </w:rPr>
-        <w:t>HIVOS</w:t>
-      </w:r>
-      <w:r>
-        <w:rPr>
-          <w:color w:val="FF0000"/>
-        </w:rPr>
-        <w:t>. PERO NO HAY SISTEMA, SOLO GDOC, PARA OTRO PROPOSITO. SOLO EXCEL Y CORREO ELECTRÓNICO.</w:t>
-      </w:r>
-      <w:r>
-        <w:t xml:space="preserve"> </w:t>
-      </w:r>
-    </w:p>
-    <w:p>
-      <w:pPr>
-        <w:pStyle w:val="PSI-Comentario"/>
-        <w:rPr>
-          <w:color w:val="FF0000"/>
-        </w:rPr>
-      </w:pPr>
     </w:p>
     <w:p>
       <w:pPr>
         <w:pStyle w:val="PSI-Ttulo3"/>
       </w:pPr>
-      <w:bookmarkStart w:id="44" w:name="_Toc524688872"/>
+      <w:bookmarkStart w:id="44" w:name="_Toc25570949"/>
       <w:r>
         <w:t>Descripción de procesos actuales</w:t>
       </w:r>
@@ -3995,7 +3774,11 @@
         <w:pStyle w:val="PSI-Normal"/>
       </w:pPr>
       <w:r>
-        <w:t xml:space="preserve">Los docentes titulares deben presentar dos copias firmadas en papel (aunque el ideal del área sería que se lo envíen en formato .doc/.docx vía correo electrónico).  Una vez presentados los mismos, los empleados administrativos prosiguen a efectuar el control formal de los mismos, donde se verificará que el formato del documento, el código de la asignatura y el código de la carrera sean los correspondientes, contenidos mínimos, etcétera. Si no se han encontrado defectos en el armado del mismo, la Secretaria Académica prosigue a firmar dicho programa. El mismo, es enviado a su respectivo departamento (departamento de Ciencias Exactas y Naturales o departamento de Ciencias Sociales). </w:t>
+        <w:t xml:space="preserve">Los docentes titulares deben presentar dos copias firmadas en papel (aunque el ideal del área sería que se lo envíen en formato .doc/.docx vía correo electrónico).  Una vez presentados los mismos, los empleados administrativos prosiguen a efectuar el control formal de los mismos, donde se verificará que el formato del documento, el código de la asignatura y el </w:t>
+      </w:r>
+      <w:r>
+        <w:lastRenderedPageBreak/>
+        <w:t xml:space="preserve">código de la carrera sean los correspondientes, contenidos mínimos, etcétera. Si no se han encontrado defectos en el armado del mismo, la Secretaria Académica prosigue a firmar dicho programa. El mismo, es enviado a su respectivo departamento (departamento de Ciencias Exactas y Naturales o departamento de Ciencias Sociales). </w:t>
       </w:r>
     </w:p>
     <w:p>
@@ -4030,7 +3813,7 @@
       <w:r>
         <w:br/>
       </w:r>
-      <w:bookmarkStart w:id="47" w:name="_Toc524688873"/>
+      <w:bookmarkStart w:id="47" w:name="_Toc25570950"/>
       <w:r>
         <w:t>Requisitos detectados</w:t>
       </w:r>
@@ -4052,7 +3835,7 @@
       <w:bookmarkStart w:id="48" w:name="_Toc200978419"/>
       <w:bookmarkStart w:id="49" w:name="_Toc228187393"/>
       <w:bookmarkStart w:id="50" w:name="_Toc234690205"/>
-      <w:bookmarkStart w:id="51" w:name="_Toc524688876"/>
+      <w:bookmarkStart w:id="51" w:name="_Toc25570951"/>
       <w:r>
         <w:t>Planificación Estimada</w:t>
       </w:r>
@@ -4076,9 +3859,8 @@
       </w:pPr>
       <w:bookmarkStart w:id="52" w:name="_Toc228187396"/>
       <w:bookmarkStart w:id="53" w:name="_Toc234690208"/>
-      <w:bookmarkStart w:id="54" w:name="_Toc524688877"/>
-      <w:r>
-        <w:lastRenderedPageBreak/>
+      <w:bookmarkStart w:id="54" w:name="_Toc25570952"/>
+      <w:r>
         <w:t>Entrevistas</w:t>
       </w:r>
       <w:bookmarkEnd w:id="52"/>
@@ -4108,7 +3890,7 @@
       </w:pPr>
       <w:bookmarkStart w:id="55" w:name="_Toc228187397"/>
       <w:bookmarkStart w:id="56" w:name="_Toc234690209"/>
-      <w:bookmarkStart w:id="57" w:name="_Toc524688878"/>
+      <w:bookmarkStart w:id="57" w:name="_Toc25570953"/>
       <w:r>
         <w:t>Comentarios</w:t>
       </w:r>
@@ -4279,7 +4061,7 @@
             <w:rFonts w:asciiTheme="majorHAnsi" w:hAnsiTheme="majorHAnsi" w:cstheme="majorHAnsi"/>
             <w:noProof/>
           </w:rPr>
-          <w:t>9</w:t>
+          <w:t>3</w:t>
         </w:r>
         <w:r>
           <w:rPr>
@@ -4316,7 +4098,7 @@
             <w:rFonts w:asciiTheme="majorHAnsi" w:hAnsiTheme="majorHAnsi" w:cstheme="majorHAnsi"/>
             <w:noProof/>
           </w:rPr>
-          <w:t>10</w:t>
+          <w:t>9</w:t>
         </w:r>
         <w:r>
           <w:rPr>
@@ -4470,7 +4252,7 @@
                   <a:blip r:embed="rId1">
                     <a:extLst>
                       <a:ext uri="{28A0092B-C50C-407E-A947-70E740481C1C}">
-                        <a14:useLocalDpi xmlns="" xmlns:wpc="http://schemas.microsoft.com/office/word/2010/wordprocessingCanvas" xmlns:cx="http://schemas.microsoft.com/office/drawing/2014/chartex" xmlns:cx1="http://schemas.microsoft.com/office/drawing/2015/9/8/chartex" xmlns:cx2="http://schemas.microsoft.com/office/drawing/2015/10/21/chartex" xmlns:cx3="http://schemas.microsoft.com/office/drawing/2016/5/9/chartex" xmlns:cx4="http://schemas.microsoft.com/office/drawing/2016/5/10/chartex" xmlns:cx5="http://schemas.microsoft.com/office/drawing/2016/5/11/chartex" xmlns:cx6="http://schemas.microsoft.com/office/drawing/2016/5/12/chartex" xmlns:cx7="http://schemas.microsoft.com/office/drawing/2016/5/13/chartex" xmlns:cx8="http://schemas.microsoft.com/office/drawing/2016/5/14/chartex" xmlns:mc="http://schemas.openxmlformats.org/markup-compatibility/2006" xmlns:aink="http://schemas.microsoft.com/office/drawing/2016/ink" xmlns:am3d="http://schemas.microsoft.com/office/drawing/2017/model3d" xmlns:o="urn:schemas-microsoft-com:office:office" xmlns:v="urn:schemas-microsoft-com:vml" xmlns:wp14="http://schemas.microsoft.com/office/word/2010/wordprocessingDrawing" xmlns:w10="urn:schemas-microsoft-com:office:word" xmlns:w="http://schemas.openxmlformats.org/wordprocessingml/2006/main" xmlns:w14="http://schemas.microsoft.com/office/word/2010/wordml" xmlns:w15="http://schemas.microsoft.com/office/word/2012/wordml" xmlns:w16cid="http://schemas.microsoft.com/office/word/2016/wordml/cid" xmlns:w16se="http://schemas.microsoft.com/office/word/2015/wordml/symex" xmlns:wpg="http://schemas.microsoft.com/office/word/2010/wordprocessingGroup" xmlns:wpi="http://schemas.microsoft.com/office/word/2010/wordprocessingInk" xmlns:wps="http://schemas.microsoft.com/office/word/2010/wordprocessingShape" xmlns:a14="http://schemas.microsoft.com/office/drawing/2010/main" val="0"/>
+                        <a14:useLocalDpi xmlns:a14="http://schemas.microsoft.com/office/drawing/2010/main" xmlns:wps="http://schemas.microsoft.com/office/word/2010/wordprocessingShape" xmlns:wpi="http://schemas.microsoft.com/office/word/2010/wordprocessingInk" xmlns:wpg="http://schemas.microsoft.com/office/word/2010/wordprocessingGroup" xmlns:w16se="http://schemas.microsoft.com/office/word/2015/wordml/symex" xmlns:w16cid="http://schemas.microsoft.com/office/word/2016/wordml/cid" xmlns:w15="http://schemas.microsoft.com/office/word/2012/wordml" xmlns:w14="http://schemas.microsoft.com/office/word/2010/wordml" xmlns:w="http://schemas.openxmlformats.org/wordprocessingml/2006/main" xmlns:w10="urn:schemas-microsoft-com:office:word" xmlns:wp14="http://schemas.microsoft.com/office/word/2010/wordprocessingDrawing" xmlns:v="urn:schemas-microsoft-com:vml" xmlns:o="urn:schemas-microsoft-com:office:office" xmlns:am3d="http://schemas.microsoft.com/office/drawing/2017/model3d" xmlns:aink="http://schemas.microsoft.com/office/drawing/2016/ink" xmlns:mc="http://schemas.openxmlformats.org/markup-compatibility/2006" xmlns:cx8="http://schemas.microsoft.com/office/drawing/2016/5/14/chartex" xmlns:cx7="http://schemas.microsoft.com/office/drawing/2016/5/13/chartex" xmlns:cx6="http://schemas.microsoft.com/office/drawing/2016/5/12/chartex" xmlns:cx5="http://schemas.microsoft.com/office/drawing/2016/5/11/chartex" xmlns:cx4="http://schemas.microsoft.com/office/drawing/2016/5/10/chartex" xmlns:cx3="http://schemas.microsoft.com/office/drawing/2016/5/9/chartex" xmlns:cx2="http://schemas.microsoft.com/office/drawing/2015/10/21/chartex" xmlns:cx1="http://schemas.microsoft.com/office/drawing/2015/9/8/chartex" xmlns:cx="http://schemas.microsoft.com/office/drawing/2014/chartex" xmlns:wpc="http://schemas.microsoft.com/office/word/2010/wordprocessingCanvas" xmlns="" val="0"/>
                       </a:ext>
                     </a:extLst>
                   </a:blip>
@@ -5369,6 +5151,119 @@
     </w:lvl>
   </w:abstractNum>
   <w:abstractNum w:abstractNumId="5">
+    <w:nsid w:val="200E5EE0"/>
+    <w:multiLevelType w:val="hybridMultilevel"/>
+    <w:tmpl w:val="A55E9B70"/>
+    <w:lvl w:ilvl="0" w:tplc="2C0A0001">
+      <w:start w:val="1"/>
+      <w:numFmt w:val="bullet"/>
+      <w:lvlText w:val=""/>
+      <w:lvlJc w:val="left"/>
+      <w:pPr>
+        <w:ind w:left="720" w:hanging="360"/>
+      </w:pPr>
+      <w:rPr>
+        <w:rFonts w:ascii="Symbol" w:hAnsi="Symbol" w:hint="default"/>
+      </w:rPr>
+    </w:lvl>
+    <w:lvl w:ilvl="1" w:tplc="2C0A0003" w:tentative="1">
+      <w:start w:val="1"/>
+      <w:numFmt w:val="bullet"/>
+      <w:lvlText w:val="o"/>
+      <w:lvlJc w:val="left"/>
+      <w:pPr>
+        <w:ind w:left="1440" w:hanging="360"/>
+      </w:pPr>
+      <w:rPr>
+        <w:rFonts w:ascii="Courier New" w:hAnsi="Courier New" w:cs="Courier New" w:hint="default"/>
+      </w:rPr>
+    </w:lvl>
+    <w:lvl w:ilvl="2" w:tplc="2C0A0005" w:tentative="1">
+      <w:start w:val="1"/>
+      <w:numFmt w:val="bullet"/>
+      <w:lvlText w:val=""/>
+      <w:lvlJc w:val="left"/>
+      <w:pPr>
+        <w:ind w:left="2160" w:hanging="360"/>
+      </w:pPr>
+      <w:rPr>
+        <w:rFonts w:ascii="Wingdings" w:hAnsi="Wingdings" w:hint="default"/>
+      </w:rPr>
+    </w:lvl>
+    <w:lvl w:ilvl="3" w:tplc="2C0A0001" w:tentative="1">
+      <w:start w:val="1"/>
+      <w:numFmt w:val="bullet"/>
+      <w:lvlText w:val=""/>
+      <w:lvlJc w:val="left"/>
+      <w:pPr>
+        <w:ind w:left="2880" w:hanging="360"/>
+      </w:pPr>
+      <w:rPr>
+        <w:rFonts w:ascii="Symbol" w:hAnsi="Symbol" w:hint="default"/>
+      </w:rPr>
+    </w:lvl>
+    <w:lvl w:ilvl="4" w:tplc="2C0A0003" w:tentative="1">
+      <w:start w:val="1"/>
+      <w:numFmt w:val="bullet"/>
+      <w:lvlText w:val="o"/>
+      <w:lvlJc w:val="left"/>
+      <w:pPr>
+        <w:ind w:left="3600" w:hanging="360"/>
+      </w:pPr>
+      <w:rPr>
+        <w:rFonts w:ascii="Courier New" w:hAnsi="Courier New" w:cs="Courier New" w:hint="default"/>
+      </w:rPr>
+    </w:lvl>
+    <w:lvl w:ilvl="5" w:tplc="2C0A0005" w:tentative="1">
+      <w:start w:val="1"/>
+      <w:numFmt w:val="bullet"/>
+      <w:lvlText w:val=""/>
+      <w:lvlJc w:val="left"/>
+      <w:pPr>
+        <w:ind w:left="4320" w:hanging="360"/>
+      </w:pPr>
+      <w:rPr>
+        <w:rFonts w:ascii="Wingdings" w:hAnsi="Wingdings" w:hint="default"/>
+      </w:rPr>
+    </w:lvl>
+    <w:lvl w:ilvl="6" w:tplc="2C0A0001" w:tentative="1">
+      <w:start w:val="1"/>
+      <w:numFmt w:val="bullet"/>
+      <w:lvlText w:val=""/>
+      <w:lvlJc w:val="left"/>
+      <w:pPr>
+        <w:ind w:left="5040" w:hanging="360"/>
+      </w:pPr>
+      <w:rPr>
+        <w:rFonts w:ascii="Symbol" w:hAnsi="Symbol" w:hint="default"/>
+      </w:rPr>
+    </w:lvl>
+    <w:lvl w:ilvl="7" w:tplc="2C0A0003" w:tentative="1">
+      <w:start w:val="1"/>
+      <w:numFmt w:val="bullet"/>
+      <w:lvlText w:val="o"/>
+      <w:lvlJc w:val="left"/>
+      <w:pPr>
+        <w:ind w:left="5760" w:hanging="360"/>
+      </w:pPr>
+      <w:rPr>
+        <w:rFonts w:ascii="Courier New" w:hAnsi="Courier New" w:cs="Courier New" w:hint="default"/>
+      </w:rPr>
+    </w:lvl>
+    <w:lvl w:ilvl="8" w:tplc="2C0A0005" w:tentative="1">
+      <w:start w:val="1"/>
+      <w:numFmt w:val="bullet"/>
+      <w:lvlText w:val=""/>
+      <w:lvlJc w:val="left"/>
+      <w:pPr>
+        <w:ind w:left="6480" w:hanging="360"/>
+      </w:pPr>
+      <w:rPr>
+        <w:rFonts w:ascii="Wingdings" w:hAnsi="Wingdings" w:hint="default"/>
+      </w:rPr>
+    </w:lvl>
+  </w:abstractNum>
+  <w:abstractNum w:abstractNumId="6">
     <w:nsid w:val="255F5799"/>
     <w:multiLevelType w:val="hybridMultilevel"/>
     <w:tmpl w:val="B8F40458"/>
@@ -5454,7 +5349,7 @@
       </w:pPr>
     </w:lvl>
   </w:abstractNum>
-  <w:abstractNum w:abstractNumId="6">
+  <w:abstractNum w:abstractNumId="7">
     <w:nsid w:val="327B6778"/>
     <w:multiLevelType w:val="hybridMultilevel"/>
     <w:tmpl w:val="58E23AA4"/>
@@ -5567,7 +5462,7 @@
       </w:rPr>
     </w:lvl>
   </w:abstractNum>
-  <w:abstractNum w:abstractNumId="7">
+  <w:abstractNum w:abstractNumId="8">
     <w:nsid w:val="348625EC"/>
     <w:multiLevelType w:val="hybridMultilevel"/>
     <w:tmpl w:val="4DBEC5AA"/>
@@ -5653,7 +5548,7 @@
       </w:pPr>
     </w:lvl>
   </w:abstractNum>
-  <w:abstractNum w:abstractNumId="8">
+  <w:abstractNum w:abstractNumId="9">
     <w:nsid w:val="3E645100"/>
     <w:multiLevelType w:val="multilevel"/>
     <w:tmpl w:val="5EF2CB0E"/>
@@ -5766,7 +5661,7 @@
       </w:pPr>
     </w:lvl>
   </w:abstractNum>
-  <w:abstractNum w:abstractNumId="9">
+  <w:abstractNum w:abstractNumId="10">
     <w:nsid w:val="487036EC"/>
     <w:multiLevelType w:val="hybridMultilevel"/>
     <w:tmpl w:val="BDFE724A"/>
@@ -5852,7 +5747,7 @@
       </w:pPr>
     </w:lvl>
   </w:abstractNum>
-  <w:abstractNum w:abstractNumId="10">
+  <w:abstractNum w:abstractNumId="11">
     <w:nsid w:val="50545A08"/>
     <w:multiLevelType w:val="hybridMultilevel"/>
     <w:tmpl w:val="3DB48D5C"/>
@@ -5965,7 +5860,7 @@
       </w:rPr>
     </w:lvl>
   </w:abstractNum>
-  <w:abstractNum w:abstractNumId="11">
+  <w:abstractNum w:abstractNumId="12">
     <w:nsid w:val="52D90BB8"/>
     <w:multiLevelType w:val="hybridMultilevel"/>
     <w:tmpl w:val="1D2461DE"/>
@@ -6079,7 +5974,7 @@
       </w:rPr>
     </w:lvl>
   </w:abstractNum>
-  <w:abstractNum w:abstractNumId="12">
+  <w:abstractNum w:abstractNumId="13">
     <w:nsid w:val="708E589C"/>
     <w:multiLevelType w:val="multilevel"/>
     <w:tmpl w:val="381042DE"/>
@@ -6219,7 +6114,7 @@
       </w:rPr>
     </w:lvl>
   </w:abstractNum>
-  <w:abstractNum w:abstractNumId="13">
+  <w:abstractNum w:abstractNumId="14">
     <w:nsid w:val="7DD64906"/>
     <w:multiLevelType w:val="hybridMultilevel"/>
     <w:tmpl w:val="795E7434"/>
@@ -6334,16 +6229,16 @@
     </w:lvl>
   </w:abstractNum>
   <w:num w:numId="1">
-    <w:abstractNumId w:val="5"/>
+    <w:abstractNumId w:val="6"/>
   </w:num>
   <w:num w:numId="2">
-    <w:abstractNumId w:val="9"/>
+    <w:abstractNumId w:val="10"/>
   </w:num>
   <w:num w:numId="3">
-    <w:abstractNumId w:val="9"/>
+    <w:abstractNumId w:val="10"/>
   </w:num>
   <w:num w:numId="4">
-    <w:abstractNumId w:val="9"/>
+    <w:abstractNumId w:val="10"/>
   </w:num>
   <w:num w:numId="5">
     <w:abstractNumId w:val="1"/>
@@ -6358,28 +6253,31 @@
     <w:abstractNumId w:val="0"/>
   </w:num>
   <w:num w:numId="9">
-    <w:abstractNumId w:val="12"/>
+    <w:abstractNumId w:val="13"/>
   </w:num>
   <w:num w:numId="10">
-    <w:abstractNumId w:val="13"/>
+    <w:abstractNumId w:val="14"/>
   </w:num>
   <w:num w:numId="11">
     <w:abstractNumId w:val="4"/>
   </w:num>
   <w:num w:numId="12">
+    <w:abstractNumId w:val="12"/>
+  </w:num>
+  <w:num w:numId="13">
     <w:abstractNumId w:val="11"/>
   </w:num>
-  <w:num w:numId="13">
-    <w:abstractNumId w:val="10"/>
+  <w:num w:numId="14">
+    <w:abstractNumId w:val="9"/>
   </w:num>
-  <w:num w:numId="14">
+  <w:num w:numId="15">
     <w:abstractNumId w:val="8"/>
   </w:num>
-  <w:num w:numId="15">
+  <w:num w:numId="16">
     <w:abstractNumId w:val="7"/>
   </w:num>
-  <w:num w:numId="16">
-    <w:abstractNumId w:val="6"/>
+  <w:num w:numId="17">
+    <w:abstractNumId w:val="5"/>
   </w:num>
 </w:numbering>
 </file>
@@ -7583,7 +7481,7 @@
 </file>
 
 <file path=customXml/itemProps2.xml><?xml version="1.0" encoding="utf-8"?>
-<ds:datastoreItem xmlns:ds="http://schemas.openxmlformats.org/officeDocument/2006/customXml" ds:itemID="{512EE358-D68B-48A3-9B7A-0072D2511EFF}">
+<ds:datastoreItem xmlns:ds="http://schemas.openxmlformats.org/officeDocument/2006/customXml" ds:itemID="{E77A258C-815D-416E-AC80-29B449912F5E}">
   <ds:schemaRefs>
     <ds:schemaRef ds:uri="http://schemas.openxmlformats.org/officeDocument/2006/bibliography"/>
   </ds:schemaRefs>

</xml_diff>